<commit_message>
Add PDF version of project document
Added Projeto_UrbanaMente_LFA.pdf to the docs directory and updated the corresponding DOCX file. This provides an easily accessible PDF version of the project documentation.
</commit_message>
<xml_diff>
--- a/docs/Projeto_UrbanaMente_LFA.docx
+++ b/docs/Projeto_UrbanaMente_LFA.docx
@@ -649,9 +649,634 @@
       </w:r>
     </w:p>
     <w:p/>
+    <w:p>
+      <w:r>
+        <w:t xml:space="preserve">Excelente ponto, Luis! Para que o projeto de </w:t>
+      </w:r>
+      <w:r>
+        <w:rPr>
+          <w:b/>
+          <w:bCs/>
+        </w:rPr>
+        <w:t>Cidades Inteligentes e Autômatos Modernizados</w:t>
+      </w:r>
+      <w:r>
+        <w:t xml:space="preserve"> seja consistente, é essencial relacionar os </w:t>
+      </w:r>
+      <w:r>
+        <w:rPr>
+          <w:b/>
+          <w:bCs/>
+        </w:rPr>
+        <w:t>aspectos de engenharia, computação, urbanismo e sociologia</w:t>
+      </w:r>
+      <w:r>
+        <w:t>. Cada área contribui de forma complementar, formando um ecossistema integrado.</w:t>
+      </w:r>
+    </w:p>
+    <w:p>
+      <w:r>
+        <w:lastRenderedPageBreak/>
+        <w:pict w14:anchorId="00463AD7">
+          <v:rect id="_x0000_i1061" style="width:0;height:1.5pt" o:hralign="center" o:hrstd="t" o:hr="t" fillcolor="#a0a0a0" stroked="f"/>
+        </w:pict>
+      </w:r>
+    </w:p>
+    <w:p>
+      <w:pPr>
+        <w:rPr>
+          <w:b/>
+          <w:bCs/>
+        </w:rPr>
+      </w:pPr>
+      <w:r>
+        <w:rPr>
+          <w:b/>
+          <w:bCs/>
+        </w:rPr>
+        <w:t>3.</w:t>
+      </w:r>
+      <w:r>
+        <w:rPr>
+          <w:rFonts w:ascii="Segoe UI Emoji" w:hAnsi="Segoe UI Emoji" w:cs="Segoe UI Emoji"/>
+          <w:b/>
+          <w:bCs/>
+        </w:rPr>
+        <w:t xml:space="preserve"> </w:t>
+      </w:r>
+      <w:r>
+        <w:rPr>
+          <w:b/>
+          <w:bCs/>
+        </w:rPr>
+        <w:t xml:space="preserve">Relação entre </w:t>
+      </w:r>
+      <w:r>
+        <w:rPr>
+          <w:b/>
+          <w:bCs/>
+        </w:rPr>
+        <w:t>á</w:t>
+      </w:r>
+      <w:r>
+        <w:rPr>
+          <w:b/>
+          <w:bCs/>
+        </w:rPr>
+        <w:t xml:space="preserve">reas no Contexto de </w:t>
+      </w:r>
+      <w:proofErr w:type="spellStart"/>
+      <w:r>
+        <w:rPr>
+          <w:b/>
+          <w:bCs/>
+        </w:rPr>
+        <w:t>Smart</w:t>
+      </w:r>
+      <w:proofErr w:type="spellEnd"/>
+      <w:r>
+        <w:rPr>
+          <w:b/>
+          <w:bCs/>
+        </w:rPr>
+        <w:t xml:space="preserve"> </w:t>
+      </w:r>
+      <w:proofErr w:type="spellStart"/>
+      <w:r>
+        <w:rPr>
+          <w:b/>
+          <w:bCs/>
+        </w:rPr>
+        <w:t>Cities</w:t>
+      </w:r>
+      <w:proofErr w:type="spellEnd"/>
+    </w:p>
+    <w:p>
+      <w:pPr>
+        <w:rPr>
+          <w:b/>
+          <w:bCs/>
+        </w:rPr>
+      </w:pPr>
+    </w:p>
+    <w:p>
+      <w:pPr>
+        <w:rPr>
+          <w:b/>
+          <w:bCs/>
+        </w:rPr>
+      </w:pPr>
+      <w:r>
+        <w:rPr>
+          <w:b/>
+          <w:bCs/>
+        </w:rPr>
+        <w:t>Engenharia</w:t>
+      </w:r>
+    </w:p>
+    <w:p>
+      <w:pPr>
+        <w:numPr>
+          <w:ilvl w:val="0"/>
+          <w:numId w:val="10"/>
+        </w:numPr>
+      </w:pPr>
+      <w:r>
+        <w:rPr>
+          <w:b/>
+          <w:bCs/>
+        </w:rPr>
+        <w:t>Infraestrutura física:</w:t>
+      </w:r>
+      <w:r>
+        <w:t xml:space="preserve"> Projetar e instalar sensores, redes elétricas, iluminação pública inteligente e sistemas de mobilidade.</w:t>
+      </w:r>
+    </w:p>
+    <w:p>
+      <w:pPr>
+        <w:numPr>
+          <w:ilvl w:val="0"/>
+          <w:numId w:val="10"/>
+        </w:numPr>
+      </w:pPr>
+      <w:r>
+        <w:rPr>
+          <w:b/>
+          <w:bCs/>
+        </w:rPr>
+        <w:t>Eficiência energética:</w:t>
+      </w:r>
+      <w:r>
+        <w:t xml:space="preserve"> Uso de luminárias LED, redes inteligentes de energia e otimização de recursos.</w:t>
+      </w:r>
+    </w:p>
+    <w:p>
+      <w:pPr>
+        <w:numPr>
+          <w:ilvl w:val="0"/>
+          <w:numId w:val="10"/>
+        </w:numPr>
+      </w:pPr>
+      <w:r>
+        <w:rPr>
+          <w:b/>
+          <w:bCs/>
+        </w:rPr>
+        <w:t>Segurança estrutural:</w:t>
+      </w:r>
+      <w:r>
+        <w:t xml:space="preserve"> Garantir que os sistemas automatizados sejam confiáveis e seguros para uso urbano.</w:t>
+      </w:r>
+    </w:p>
+    <w:p>
+      <w:pPr>
+        <w:numPr>
+          <w:ilvl w:val="0"/>
+          <w:numId w:val="10"/>
+        </w:numPr>
+      </w:pPr>
+      <w:r>
+        <w:rPr>
+          <w:b/>
+          <w:bCs/>
+        </w:rPr>
+        <w:t>Exemplo prático:</w:t>
+      </w:r>
+      <w:r>
+        <w:t xml:space="preserve"> Engenharia civil e elétrica na instalação de semáforos inteligentes e postes de iluminação adaptativos.</w:t>
+      </w:r>
+    </w:p>
+    <w:p/>
+    <w:p>
+      <w:pPr>
+        <w:rPr>
+          <w:b/>
+          <w:bCs/>
+        </w:rPr>
+      </w:pPr>
+      <w:r>
+        <w:rPr>
+          <w:b/>
+          <w:bCs/>
+        </w:rPr>
+        <w:t>Computação</w:t>
+      </w:r>
+    </w:p>
+    <w:p>
+      <w:pPr>
+        <w:numPr>
+          <w:ilvl w:val="0"/>
+          <w:numId w:val="11"/>
+        </w:numPr>
+      </w:pPr>
+      <w:r>
+        <w:rPr>
+          <w:b/>
+          <w:bCs/>
+        </w:rPr>
+        <w:t xml:space="preserve">Sistemas </w:t>
+      </w:r>
+      <w:proofErr w:type="spellStart"/>
+      <w:r>
+        <w:rPr>
+          <w:b/>
+          <w:bCs/>
+        </w:rPr>
+        <w:t>Ciber</w:t>
+      </w:r>
+      <w:proofErr w:type="spellEnd"/>
+      <w:r>
+        <w:rPr>
+          <w:b/>
+          <w:bCs/>
+        </w:rPr>
+        <w:t>-Físicos (CPS):</w:t>
+      </w:r>
+      <w:r>
+        <w:t xml:space="preserve"> Integração entre hardware (sensores/atuadores) e software (IA, algoritmos).</w:t>
+      </w:r>
+    </w:p>
+    <w:p>
+      <w:pPr>
+        <w:numPr>
+          <w:ilvl w:val="0"/>
+          <w:numId w:val="11"/>
+        </w:numPr>
+      </w:pPr>
+      <w:r>
+        <w:rPr>
+          <w:b/>
+          <w:bCs/>
+        </w:rPr>
+        <w:t>Big Data e IA:</w:t>
+      </w:r>
+      <w:r>
+        <w:t xml:space="preserve"> Processamento de grandes volumes de dados urbanos para prever tráfego, consumo de energia e padrões sociais.</w:t>
+      </w:r>
+    </w:p>
+    <w:p>
+      <w:pPr>
+        <w:numPr>
+          <w:ilvl w:val="0"/>
+          <w:numId w:val="11"/>
+        </w:numPr>
+      </w:pPr>
+      <w:r>
+        <w:rPr>
+          <w:b/>
+          <w:bCs/>
+        </w:rPr>
+        <w:t>Redes e IoT:</w:t>
+      </w:r>
+      <w:r>
+        <w:t xml:space="preserve"> Comunicação em tempo real entre dispositivos, cidadãos e gestores públicos.</w:t>
+      </w:r>
+    </w:p>
+    <w:p>
+      <w:pPr>
+        <w:numPr>
+          <w:ilvl w:val="0"/>
+          <w:numId w:val="11"/>
+        </w:numPr>
+      </w:pPr>
+      <w:r>
+        <w:rPr>
+          <w:b/>
+          <w:bCs/>
+        </w:rPr>
+        <w:t>Exemplo prático:</w:t>
+      </w:r>
+      <w:r>
+        <w:t xml:space="preserve"> Algoritmos de machine learning que ajustam o ciclo semafórico conforme o fluxo de veículos.</w:t>
+      </w:r>
+    </w:p>
+    <w:p/>
+    <w:p>
+      <w:pPr>
+        <w:rPr>
+          <w:b/>
+          <w:bCs/>
+        </w:rPr>
+      </w:pPr>
+      <w:r>
+        <w:rPr>
+          <w:b/>
+          <w:bCs/>
+        </w:rPr>
+        <w:t>Urbanismo</w:t>
+      </w:r>
+    </w:p>
+    <w:p>
+      <w:pPr>
+        <w:numPr>
+          <w:ilvl w:val="0"/>
+          <w:numId w:val="12"/>
+        </w:numPr>
+      </w:pPr>
+      <w:r>
+        <w:rPr>
+          <w:b/>
+          <w:bCs/>
+        </w:rPr>
+        <w:t>Planejamento urbano inteligente:</w:t>
+      </w:r>
+      <w:r>
+        <w:t xml:space="preserve"> Uso de dados para definir rotas de transporte, áreas verdes e iluminação pública.</w:t>
+      </w:r>
+    </w:p>
+    <w:p>
+      <w:pPr>
+        <w:numPr>
+          <w:ilvl w:val="0"/>
+          <w:numId w:val="12"/>
+        </w:numPr>
+      </w:pPr>
+      <w:r>
+        <w:rPr>
+          <w:b/>
+          <w:bCs/>
+        </w:rPr>
+        <w:t>Mobilidade sustentável:</w:t>
+      </w:r>
+      <w:r>
+        <w:t xml:space="preserve"> Integração de transporte coletivo, ciclovias e semáforos inteligentes.</w:t>
+      </w:r>
+    </w:p>
+    <w:p>
+      <w:pPr>
+        <w:numPr>
+          <w:ilvl w:val="0"/>
+          <w:numId w:val="12"/>
+        </w:numPr>
+      </w:pPr>
+      <w:r>
+        <w:rPr>
+          <w:b/>
+          <w:bCs/>
+        </w:rPr>
+        <w:t>Gestão de resíduos e saneamento:</w:t>
+      </w:r>
+      <w:r>
+        <w:t xml:space="preserve"> Lixeiras inteligentes e sensores ambientais para enchentes e poluição.</w:t>
+      </w:r>
+    </w:p>
+    <w:p>
+      <w:pPr>
+        <w:numPr>
+          <w:ilvl w:val="0"/>
+          <w:numId w:val="12"/>
+        </w:numPr>
+      </w:pPr>
+      <w:r>
+        <w:rPr>
+          <w:b/>
+          <w:bCs/>
+        </w:rPr>
+        <w:t>Exemplo prático:</w:t>
+      </w:r>
+      <w:r>
+        <w:t xml:space="preserve"> Barcelona, que reorganizou a coleta de lixo com sensores de enchimento, otimizando rotas e reduzindo custos.</w:t>
+      </w:r>
+    </w:p>
+    <w:p>
+      <w:r>
+        <w:lastRenderedPageBreak/>
+        <w:pict w14:anchorId="17F5FF86">
+          <v:rect id="_x0000_i1064" style="width:0;height:1.5pt" o:hralign="center" o:hrstd="t" o:hr="t" fillcolor="#a0a0a0" stroked="f"/>
+        </w:pict>
+      </w:r>
+    </w:p>
+    <w:p>
+      <w:pPr>
+        <w:rPr>
+          <w:b/>
+          <w:bCs/>
+        </w:rPr>
+      </w:pPr>
+      <w:r>
+        <w:rPr>
+          <w:b/>
+          <w:bCs/>
+        </w:rPr>
+        <w:t>Sociologia</w:t>
+      </w:r>
+    </w:p>
+    <w:p>
+      <w:pPr>
+        <w:numPr>
+          <w:ilvl w:val="0"/>
+          <w:numId w:val="13"/>
+        </w:numPr>
+      </w:pPr>
+      <w:r>
+        <w:rPr>
+          <w:b/>
+          <w:bCs/>
+        </w:rPr>
+        <w:t>Impacto social:</w:t>
+      </w:r>
+      <w:r>
+        <w:t xml:space="preserve"> Avaliar como a tecnologia afeta o cotidiano dos cidadãos (tempo de deslocamento, segurança, qualidade de vida).</w:t>
+      </w:r>
+    </w:p>
+    <w:p>
+      <w:pPr>
+        <w:numPr>
+          <w:ilvl w:val="0"/>
+          <w:numId w:val="13"/>
+        </w:numPr>
+      </w:pPr>
+      <w:r>
+        <w:rPr>
+          <w:b/>
+          <w:bCs/>
+        </w:rPr>
+        <w:t>Inclusão digital:</w:t>
+      </w:r>
+      <w:r>
+        <w:t xml:space="preserve"> Garantir que todos os grupos sociais tenham acesso às soluções inteligentes.</w:t>
+      </w:r>
+    </w:p>
+    <w:p>
+      <w:pPr>
+        <w:numPr>
+          <w:ilvl w:val="0"/>
+          <w:numId w:val="13"/>
+        </w:numPr>
+      </w:pPr>
+      <w:r>
+        <w:rPr>
+          <w:b/>
+          <w:bCs/>
+        </w:rPr>
+        <w:t>Participação cidadã:</w:t>
+      </w:r>
+      <w:r>
+        <w:t xml:space="preserve"> Plataformas digitais para engajamento e transparência na gestão pública.</w:t>
+      </w:r>
+    </w:p>
+    <w:p>
+      <w:pPr>
+        <w:numPr>
+          <w:ilvl w:val="0"/>
+          <w:numId w:val="13"/>
+        </w:numPr>
+      </w:pPr>
+      <w:r>
+        <w:rPr>
+          <w:b/>
+          <w:bCs/>
+        </w:rPr>
+        <w:t>Exemplo prático:</w:t>
+      </w:r>
+      <w:r>
+        <w:t xml:space="preserve"> Curitiba, que envolve cidadãos em projetos de agricultura urbana e mobilidade sustentável, reforçando o vínculo social.</w:t>
+      </w:r>
+    </w:p>
+    <w:p/>
+    <w:p>
+      <w:pPr>
+        <w:rPr>
+          <w:b/>
+          <w:bCs/>
+        </w:rPr>
+      </w:pPr>
+      <w:r>
+        <w:rPr>
+          <w:b/>
+          <w:bCs/>
+        </w:rPr>
+        <w:t xml:space="preserve">Integração das </w:t>
+      </w:r>
+      <w:r>
+        <w:rPr>
+          <w:b/>
+          <w:bCs/>
+        </w:rPr>
+        <w:t>á</w:t>
+      </w:r>
+      <w:r>
+        <w:rPr>
+          <w:b/>
+          <w:bCs/>
+        </w:rPr>
+        <w:t>reas</w:t>
+      </w:r>
+    </w:p>
+    <w:p>
+      <w:pPr>
+        <w:numPr>
+          <w:ilvl w:val="0"/>
+          <w:numId w:val="14"/>
+        </w:numPr>
+      </w:pPr>
+      <w:r>
+        <w:rPr>
+          <w:b/>
+          <w:bCs/>
+        </w:rPr>
+        <w:t>Engenharia</w:t>
+      </w:r>
+      <w:r>
+        <w:t xml:space="preserve"> fornece a infraestrutura.</w:t>
+      </w:r>
+    </w:p>
+    <w:p>
+      <w:pPr>
+        <w:numPr>
+          <w:ilvl w:val="0"/>
+          <w:numId w:val="14"/>
+        </w:numPr>
+      </w:pPr>
+      <w:r>
+        <w:rPr>
+          <w:b/>
+          <w:bCs/>
+        </w:rPr>
+        <w:t>Computação</w:t>
+      </w:r>
+      <w:r>
+        <w:t xml:space="preserve"> dá inteligência e conectividade.</w:t>
+      </w:r>
+    </w:p>
+    <w:p>
+      <w:pPr>
+        <w:numPr>
+          <w:ilvl w:val="0"/>
+          <w:numId w:val="14"/>
+        </w:numPr>
+      </w:pPr>
+      <w:r>
+        <w:rPr>
+          <w:b/>
+          <w:bCs/>
+        </w:rPr>
+        <w:t>Urbanismo</w:t>
+      </w:r>
+      <w:r>
+        <w:t xml:space="preserve"> organiza o espaço e define prioridades.</w:t>
+      </w:r>
+    </w:p>
+    <w:p>
+      <w:pPr>
+        <w:numPr>
+          <w:ilvl w:val="0"/>
+          <w:numId w:val="14"/>
+        </w:numPr>
+      </w:pPr>
+      <w:r>
+        <w:rPr>
+          <w:b/>
+          <w:bCs/>
+        </w:rPr>
+        <w:t>Sociologia</w:t>
+      </w:r>
+      <w:r>
+        <w:t xml:space="preserve"> garante que o impacto seja positivo e inclusivo.</w:t>
+      </w:r>
+    </w:p>
+    <w:p>
+      <w:pPr>
+        <w:rPr>
+          <w:rFonts w:ascii="Segoe UI Emoji" w:hAnsi="Segoe UI Emoji" w:cs="Segoe UI Emoji"/>
+        </w:rPr>
+      </w:pPr>
+    </w:p>
+    <w:p>
+      <w:r>
+        <w:t xml:space="preserve">Juntas, essas áreas transformam autômatos tradicionais (como semáforos e lixeiras) em </w:t>
+      </w:r>
+      <w:r>
+        <w:rPr>
+          <w:b/>
+          <w:bCs/>
+        </w:rPr>
+        <w:t>sistemas inteligentes</w:t>
+      </w:r>
+      <w:r>
+        <w:t xml:space="preserve"> que melhoram a vida urbana, equilibrando </w:t>
+      </w:r>
+      <w:r>
+        <w:rPr>
+          <w:b/>
+          <w:bCs/>
+        </w:rPr>
+        <w:t>tecnologia, planejamento e cidadania</w:t>
+      </w:r>
+      <w:r>
+        <w:t>.</w:t>
+      </w:r>
+    </w:p>
     <w:p/>
     <w:p/>
     <w:p/>
+    <w:p/>
+    <w:p/>
+    <w:p/>
+    <w:p/>
+    <w:p/>
+    <w:p/>
+    <w:p/>
     <w:p>
       <w:pPr>
         <w:rPr>
@@ -904,6 +1529,7 @@
         <w:t xml:space="preserve"> (pesquisas ≥ 80% aprovação).</w:t>
       </w:r>
     </w:p>
+    <w:p/>
     <w:p/>
     <w:p>
       <w:pPr>
@@ -1231,6 +1857,155 @@
 <file path=word/numbering.xml><?xml version="1.0" encoding="utf-8"?>
 <w:numbering xmlns:wpc="http://schemas.microsoft.com/office/word/2010/wordprocessingCanvas" xmlns:cx="http://schemas.microsoft.com/office/drawing/2014/chartex" xmlns:cx1="http://schemas.microsoft.com/office/drawing/2015/9/8/chartex" xmlns:cx2="http://schemas.microsoft.com/office/drawing/2015/10/21/chartex" xmlns:cx3="http://schemas.microsoft.com/office/drawing/2016/5/9/chartex" xmlns:cx4="http://schemas.microsoft.com/office/drawing/2016/5/10/chartex" xmlns:cx5="http://schemas.microsoft.com/office/drawing/2016/5/11/chartex" xmlns:cx6="http://schemas.microsoft.com/office/drawing/2016/5/12/chartex" xmlns:cx7="http://schemas.microsoft.com/office/drawing/2016/5/13/chartex" xmlns:cx8="http://schemas.microsoft.com/office/drawing/2016/5/14/chartex" xmlns:mc="http://schemas.openxmlformats.org/markup-compatibility/2006" xmlns:aink="http://schemas.microsoft.com/office/drawing/2016/ink" xmlns:am3d="http://schemas.microsoft.com/office/drawing/2017/model3d" xmlns:o="urn:schemas-microsoft-com:office:office" xmlns:oel="http://schemas.microsoft.com/office/2019/extlst" xmlns:r="http://schemas.openxmlformats.org/officeDocument/2006/relationships" xmlns:m="http://schemas.openxmlformats.org/officeDocument/2006/math" xmlns:v="urn:schemas-microsoft-com:vml" xmlns:wp14="http://schemas.microsoft.com/office/word/2010/wordprocessingDrawing" xmlns:wp="http://schemas.openxmlformats.org/drawingml/2006/wordprocessingDrawing" xmlns:w10="urn:schemas-microsoft-com:office:word" xmlns:w="http://schemas.openxmlformats.org/wordprocessingml/2006/main" xmlns:w14="http://schemas.microsoft.com/office/word/2010/wordml" xmlns:w15="http://schemas.microsoft.com/office/word/2012/wordml" xmlns:w16cex="http://schemas.microsoft.com/office/word/2018/wordml/cex" xmlns:w16cid="http://schemas.microsoft.com/office/word/2016/wordml/cid" xmlns:w16="http://schemas.microsoft.com/office/word/2018/wordml" xmlns:w16du="http://schemas.microsoft.com/office/word/2023/wordml/word16du" xmlns:w16sdtdh="http://schemas.microsoft.com/office/word/2020/wordml/sdtdatahash" xmlns:w16sdtfl="http://schemas.microsoft.com/office/word/2024/wordml/sdtformatlock" xmlns:w16se="http://schemas.microsoft.com/office/word/2015/wordml/symex" xmlns:wpg="http://schemas.microsoft.com/office/word/2010/wordprocessingGroup" xmlns:wpi="http://schemas.microsoft.com/office/word/2010/wordprocessingInk" xmlns:wne="http://schemas.microsoft.com/office/word/2006/wordml" xmlns:wps="http://schemas.microsoft.com/office/word/2010/wordprocessingShape" mc:Ignorable="w14 w15 w16se w16cid w16 w16cex w16sdtdh w16sdtfl w16du wp14">
   <w:abstractNum w:abstractNumId="0" w15:restartNumberingAfterBreak="0">
+    <w:nsid w:val="021B6601"/>
+    <w:multiLevelType w:val="multilevel"/>
+    <w:tmpl w:val="FAF63470"/>
+    <w:lvl w:ilvl="0">
+      <w:start w:val="1"/>
+      <w:numFmt w:val="bullet"/>
+      <w:lvlText w:val=""/>
+      <w:lvlJc w:val="left"/>
+      <w:pPr>
+        <w:tabs>
+          <w:tab w:val="num" w:pos="720"/>
+        </w:tabs>
+        <w:ind w:left="720" w:hanging="360"/>
+      </w:pPr>
+      <w:rPr>
+        <w:rFonts w:ascii="Symbol" w:hAnsi="Symbol" w:hint="default"/>
+        <w:sz w:val="20"/>
+      </w:rPr>
+    </w:lvl>
+    <w:lvl w:ilvl="1" w:tentative="1">
+      <w:start w:val="1"/>
+      <w:numFmt w:val="bullet"/>
+      <w:lvlText w:val="o"/>
+      <w:lvlJc w:val="left"/>
+      <w:pPr>
+        <w:tabs>
+          <w:tab w:val="num" w:pos="1440"/>
+        </w:tabs>
+        <w:ind w:left="1440" w:hanging="360"/>
+      </w:pPr>
+      <w:rPr>
+        <w:rFonts w:ascii="Courier New" w:hAnsi="Courier New" w:hint="default"/>
+        <w:sz w:val="20"/>
+      </w:rPr>
+    </w:lvl>
+    <w:lvl w:ilvl="2" w:tentative="1">
+      <w:start w:val="1"/>
+      <w:numFmt w:val="bullet"/>
+      <w:lvlText w:val=""/>
+      <w:lvlJc w:val="left"/>
+      <w:pPr>
+        <w:tabs>
+          <w:tab w:val="num" w:pos="2160"/>
+        </w:tabs>
+        <w:ind w:left="2160" w:hanging="360"/>
+      </w:pPr>
+      <w:rPr>
+        <w:rFonts w:ascii="Wingdings" w:hAnsi="Wingdings" w:hint="default"/>
+        <w:sz w:val="20"/>
+      </w:rPr>
+    </w:lvl>
+    <w:lvl w:ilvl="3" w:tentative="1">
+      <w:start w:val="1"/>
+      <w:numFmt w:val="bullet"/>
+      <w:lvlText w:val=""/>
+      <w:lvlJc w:val="left"/>
+      <w:pPr>
+        <w:tabs>
+          <w:tab w:val="num" w:pos="2880"/>
+        </w:tabs>
+        <w:ind w:left="2880" w:hanging="360"/>
+      </w:pPr>
+      <w:rPr>
+        <w:rFonts w:ascii="Wingdings" w:hAnsi="Wingdings" w:hint="default"/>
+        <w:sz w:val="20"/>
+      </w:rPr>
+    </w:lvl>
+    <w:lvl w:ilvl="4" w:tentative="1">
+      <w:start w:val="1"/>
+      <w:numFmt w:val="bullet"/>
+      <w:lvlText w:val=""/>
+      <w:lvlJc w:val="left"/>
+      <w:pPr>
+        <w:tabs>
+          <w:tab w:val="num" w:pos="3600"/>
+        </w:tabs>
+        <w:ind w:left="3600" w:hanging="360"/>
+      </w:pPr>
+      <w:rPr>
+        <w:rFonts w:ascii="Wingdings" w:hAnsi="Wingdings" w:hint="default"/>
+        <w:sz w:val="20"/>
+      </w:rPr>
+    </w:lvl>
+    <w:lvl w:ilvl="5" w:tentative="1">
+      <w:start w:val="1"/>
+      <w:numFmt w:val="bullet"/>
+      <w:lvlText w:val=""/>
+      <w:lvlJc w:val="left"/>
+      <w:pPr>
+        <w:tabs>
+          <w:tab w:val="num" w:pos="4320"/>
+        </w:tabs>
+        <w:ind w:left="4320" w:hanging="360"/>
+      </w:pPr>
+      <w:rPr>
+        <w:rFonts w:ascii="Wingdings" w:hAnsi="Wingdings" w:hint="default"/>
+        <w:sz w:val="20"/>
+      </w:rPr>
+    </w:lvl>
+    <w:lvl w:ilvl="6" w:tentative="1">
+      <w:start w:val="1"/>
+      <w:numFmt w:val="bullet"/>
+      <w:lvlText w:val=""/>
+      <w:lvlJc w:val="left"/>
+      <w:pPr>
+        <w:tabs>
+          <w:tab w:val="num" w:pos="5040"/>
+        </w:tabs>
+        <w:ind w:left="5040" w:hanging="360"/>
+      </w:pPr>
+      <w:rPr>
+        <w:rFonts w:ascii="Wingdings" w:hAnsi="Wingdings" w:hint="default"/>
+        <w:sz w:val="20"/>
+      </w:rPr>
+    </w:lvl>
+    <w:lvl w:ilvl="7" w:tentative="1">
+      <w:start w:val="1"/>
+      <w:numFmt w:val="bullet"/>
+      <w:lvlText w:val=""/>
+      <w:lvlJc w:val="left"/>
+      <w:pPr>
+        <w:tabs>
+          <w:tab w:val="num" w:pos="5760"/>
+        </w:tabs>
+        <w:ind w:left="5760" w:hanging="360"/>
+      </w:pPr>
+      <w:rPr>
+        <w:rFonts w:ascii="Wingdings" w:hAnsi="Wingdings" w:hint="default"/>
+        <w:sz w:val="20"/>
+      </w:rPr>
+    </w:lvl>
+    <w:lvl w:ilvl="8" w:tentative="1">
+      <w:start w:val="1"/>
+      <w:numFmt w:val="bullet"/>
+      <w:lvlText w:val=""/>
+      <w:lvlJc w:val="left"/>
+      <w:pPr>
+        <w:tabs>
+          <w:tab w:val="num" w:pos="6480"/>
+        </w:tabs>
+        <w:ind w:left="6480" w:hanging="360"/>
+      </w:pPr>
+      <w:rPr>
+        <w:rFonts w:ascii="Wingdings" w:hAnsi="Wingdings" w:hint="default"/>
+        <w:sz w:val="20"/>
+      </w:rPr>
+    </w:lvl>
+  </w:abstractNum>
+  <w:abstractNum w:abstractNumId="1" w15:restartNumberingAfterBreak="0">
     <w:nsid w:val="0F027EA6"/>
     <w:multiLevelType w:val="multilevel"/>
     <w:tmpl w:val="D270B29A"/>
@@ -1379,7 +2154,156 @@
       </w:rPr>
     </w:lvl>
   </w:abstractNum>
-  <w:abstractNum w:abstractNumId="1" w15:restartNumberingAfterBreak="0">
+  <w:abstractNum w:abstractNumId="2" w15:restartNumberingAfterBreak="0">
+    <w:nsid w:val="106779CB"/>
+    <w:multiLevelType w:val="multilevel"/>
+    <w:tmpl w:val="77EADFAE"/>
+    <w:lvl w:ilvl="0">
+      <w:start w:val="1"/>
+      <w:numFmt w:val="bullet"/>
+      <w:lvlText w:val=""/>
+      <w:lvlJc w:val="left"/>
+      <w:pPr>
+        <w:tabs>
+          <w:tab w:val="num" w:pos="720"/>
+        </w:tabs>
+        <w:ind w:left="720" w:hanging="360"/>
+      </w:pPr>
+      <w:rPr>
+        <w:rFonts w:ascii="Symbol" w:hAnsi="Symbol" w:hint="default"/>
+        <w:sz w:val="20"/>
+      </w:rPr>
+    </w:lvl>
+    <w:lvl w:ilvl="1" w:tentative="1">
+      <w:start w:val="1"/>
+      <w:numFmt w:val="bullet"/>
+      <w:lvlText w:val="o"/>
+      <w:lvlJc w:val="left"/>
+      <w:pPr>
+        <w:tabs>
+          <w:tab w:val="num" w:pos="1440"/>
+        </w:tabs>
+        <w:ind w:left="1440" w:hanging="360"/>
+      </w:pPr>
+      <w:rPr>
+        <w:rFonts w:ascii="Courier New" w:hAnsi="Courier New" w:hint="default"/>
+        <w:sz w:val="20"/>
+      </w:rPr>
+    </w:lvl>
+    <w:lvl w:ilvl="2" w:tentative="1">
+      <w:start w:val="1"/>
+      <w:numFmt w:val="bullet"/>
+      <w:lvlText w:val=""/>
+      <w:lvlJc w:val="left"/>
+      <w:pPr>
+        <w:tabs>
+          <w:tab w:val="num" w:pos="2160"/>
+        </w:tabs>
+        <w:ind w:left="2160" w:hanging="360"/>
+      </w:pPr>
+      <w:rPr>
+        <w:rFonts w:ascii="Wingdings" w:hAnsi="Wingdings" w:hint="default"/>
+        <w:sz w:val="20"/>
+      </w:rPr>
+    </w:lvl>
+    <w:lvl w:ilvl="3" w:tentative="1">
+      <w:start w:val="1"/>
+      <w:numFmt w:val="bullet"/>
+      <w:lvlText w:val=""/>
+      <w:lvlJc w:val="left"/>
+      <w:pPr>
+        <w:tabs>
+          <w:tab w:val="num" w:pos="2880"/>
+        </w:tabs>
+        <w:ind w:left="2880" w:hanging="360"/>
+      </w:pPr>
+      <w:rPr>
+        <w:rFonts w:ascii="Wingdings" w:hAnsi="Wingdings" w:hint="default"/>
+        <w:sz w:val="20"/>
+      </w:rPr>
+    </w:lvl>
+    <w:lvl w:ilvl="4" w:tentative="1">
+      <w:start w:val="1"/>
+      <w:numFmt w:val="bullet"/>
+      <w:lvlText w:val=""/>
+      <w:lvlJc w:val="left"/>
+      <w:pPr>
+        <w:tabs>
+          <w:tab w:val="num" w:pos="3600"/>
+        </w:tabs>
+        <w:ind w:left="3600" w:hanging="360"/>
+      </w:pPr>
+      <w:rPr>
+        <w:rFonts w:ascii="Wingdings" w:hAnsi="Wingdings" w:hint="default"/>
+        <w:sz w:val="20"/>
+      </w:rPr>
+    </w:lvl>
+    <w:lvl w:ilvl="5" w:tentative="1">
+      <w:start w:val="1"/>
+      <w:numFmt w:val="bullet"/>
+      <w:lvlText w:val=""/>
+      <w:lvlJc w:val="left"/>
+      <w:pPr>
+        <w:tabs>
+          <w:tab w:val="num" w:pos="4320"/>
+        </w:tabs>
+        <w:ind w:left="4320" w:hanging="360"/>
+      </w:pPr>
+      <w:rPr>
+        <w:rFonts w:ascii="Wingdings" w:hAnsi="Wingdings" w:hint="default"/>
+        <w:sz w:val="20"/>
+      </w:rPr>
+    </w:lvl>
+    <w:lvl w:ilvl="6" w:tentative="1">
+      <w:start w:val="1"/>
+      <w:numFmt w:val="bullet"/>
+      <w:lvlText w:val=""/>
+      <w:lvlJc w:val="left"/>
+      <w:pPr>
+        <w:tabs>
+          <w:tab w:val="num" w:pos="5040"/>
+        </w:tabs>
+        <w:ind w:left="5040" w:hanging="360"/>
+      </w:pPr>
+      <w:rPr>
+        <w:rFonts w:ascii="Wingdings" w:hAnsi="Wingdings" w:hint="default"/>
+        <w:sz w:val="20"/>
+      </w:rPr>
+    </w:lvl>
+    <w:lvl w:ilvl="7" w:tentative="1">
+      <w:start w:val="1"/>
+      <w:numFmt w:val="bullet"/>
+      <w:lvlText w:val=""/>
+      <w:lvlJc w:val="left"/>
+      <w:pPr>
+        <w:tabs>
+          <w:tab w:val="num" w:pos="5760"/>
+        </w:tabs>
+        <w:ind w:left="5760" w:hanging="360"/>
+      </w:pPr>
+      <w:rPr>
+        <w:rFonts w:ascii="Wingdings" w:hAnsi="Wingdings" w:hint="default"/>
+        <w:sz w:val="20"/>
+      </w:rPr>
+    </w:lvl>
+    <w:lvl w:ilvl="8" w:tentative="1">
+      <w:start w:val="1"/>
+      <w:numFmt w:val="bullet"/>
+      <w:lvlText w:val=""/>
+      <w:lvlJc w:val="left"/>
+      <w:pPr>
+        <w:tabs>
+          <w:tab w:val="num" w:pos="6480"/>
+        </w:tabs>
+        <w:ind w:left="6480" w:hanging="360"/>
+      </w:pPr>
+      <w:rPr>
+        <w:rFonts w:ascii="Wingdings" w:hAnsi="Wingdings" w:hint="default"/>
+        <w:sz w:val="20"/>
+      </w:rPr>
+    </w:lvl>
+  </w:abstractNum>
+  <w:abstractNum w:abstractNumId="3" w15:restartNumberingAfterBreak="0">
     <w:nsid w:val="17E84952"/>
     <w:multiLevelType w:val="multilevel"/>
     <w:tmpl w:val="15C481A6"/>
@@ -1528,7 +2452,156 @@
       </w:rPr>
     </w:lvl>
   </w:abstractNum>
-  <w:abstractNum w:abstractNumId="2" w15:restartNumberingAfterBreak="0">
+  <w:abstractNum w:abstractNumId="4" w15:restartNumberingAfterBreak="0">
+    <w:nsid w:val="2894644F"/>
+    <w:multiLevelType w:val="multilevel"/>
+    <w:tmpl w:val="F98C2620"/>
+    <w:lvl w:ilvl="0">
+      <w:start w:val="1"/>
+      <w:numFmt w:val="bullet"/>
+      <w:lvlText w:val=""/>
+      <w:lvlJc w:val="left"/>
+      <w:pPr>
+        <w:tabs>
+          <w:tab w:val="num" w:pos="720"/>
+        </w:tabs>
+        <w:ind w:left="720" w:hanging="360"/>
+      </w:pPr>
+      <w:rPr>
+        <w:rFonts w:ascii="Symbol" w:hAnsi="Symbol" w:hint="default"/>
+        <w:sz w:val="20"/>
+      </w:rPr>
+    </w:lvl>
+    <w:lvl w:ilvl="1" w:tentative="1">
+      <w:start w:val="1"/>
+      <w:numFmt w:val="bullet"/>
+      <w:lvlText w:val="o"/>
+      <w:lvlJc w:val="left"/>
+      <w:pPr>
+        <w:tabs>
+          <w:tab w:val="num" w:pos="1440"/>
+        </w:tabs>
+        <w:ind w:left="1440" w:hanging="360"/>
+      </w:pPr>
+      <w:rPr>
+        <w:rFonts w:ascii="Courier New" w:hAnsi="Courier New" w:hint="default"/>
+        <w:sz w:val="20"/>
+      </w:rPr>
+    </w:lvl>
+    <w:lvl w:ilvl="2" w:tentative="1">
+      <w:start w:val="1"/>
+      <w:numFmt w:val="bullet"/>
+      <w:lvlText w:val=""/>
+      <w:lvlJc w:val="left"/>
+      <w:pPr>
+        <w:tabs>
+          <w:tab w:val="num" w:pos="2160"/>
+        </w:tabs>
+        <w:ind w:left="2160" w:hanging="360"/>
+      </w:pPr>
+      <w:rPr>
+        <w:rFonts w:ascii="Wingdings" w:hAnsi="Wingdings" w:hint="default"/>
+        <w:sz w:val="20"/>
+      </w:rPr>
+    </w:lvl>
+    <w:lvl w:ilvl="3" w:tentative="1">
+      <w:start w:val="1"/>
+      <w:numFmt w:val="bullet"/>
+      <w:lvlText w:val=""/>
+      <w:lvlJc w:val="left"/>
+      <w:pPr>
+        <w:tabs>
+          <w:tab w:val="num" w:pos="2880"/>
+        </w:tabs>
+        <w:ind w:left="2880" w:hanging="360"/>
+      </w:pPr>
+      <w:rPr>
+        <w:rFonts w:ascii="Wingdings" w:hAnsi="Wingdings" w:hint="default"/>
+        <w:sz w:val="20"/>
+      </w:rPr>
+    </w:lvl>
+    <w:lvl w:ilvl="4" w:tentative="1">
+      <w:start w:val="1"/>
+      <w:numFmt w:val="bullet"/>
+      <w:lvlText w:val=""/>
+      <w:lvlJc w:val="left"/>
+      <w:pPr>
+        <w:tabs>
+          <w:tab w:val="num" w:pos="3600"/>
+        </w:tabs>
+        <w:ind w:left="3600" w:hanging="360"/>
+      </w:pPr>
+      <w:rPr>
+        <w:rFonts w:ascii="Wingdings" w:hAnsi="Wingdings" w:hint="default"/>
+        <w:sz w:val="20"/>
+      </w:rPr>
+    </w:lvl>
+    <w:lvl w:ilvl="5" w:tentative="1">
+      <w:start w:val="1"/>
+      <w:numFmt w:val="bullet"/>
+      <w:lvlText w:val=""/>
+      <w:lvlJc w:val="left"/>
+      <w:pPr>
+        <w:tabs>
+          <w:tab w:val="num" w:pos="4320"/>
+        </w:tabs>
+        <w:ind w:left="4320" w:hanging="360"/>
+      </w:pPr>
+      <w:rPr>
+        <w:rFonts w:ascii="Wingdings" w:hAnsi="Wingdings" w:hint="default"/>
+        <w:sz w:val="20"/>
+      </w:rPr>
+    </w:lvl>
+    <w:lvl w:ilvl="6" w:tentative="1">
+      <w:start w:val="1"/>
+      <w:numFmt w:val="bullet"/>
+      <w:lvlText w:val=""/>
+      <w:lvlJc w:val="left"/>
+      <w:pPr>
+        <w:tabs>
+          <w:tab w:val="num" w:pos="5040"/>
+        </w:tabs>
+        <w:ind w:left="5040" w:hanging="360"/>
+      </w:pPr>
+      <w:rPr>
+        <w:rFonts w:ascii="Wingdings" w:hAnsi="Wingdings" w:hint="default"/>
+        <w:sz w:val="20"/>
+      </w:rPr>
+    </w:lvl>
+    <w:lvl w:ilvl="7" w:tentative="1">
+      <w:start w:val="1"/>
+      <w:numFmt w:val="bullet"/>
+      <w:lvlText w:val=""/>
+      <w:lvlJc w:val="left"/>
+      <w:pPr>
+        <w:tabs>
+          <w:tab w:val="num" w:pos="5760"/>
+        </w:tabs>
+        <w:ind w:left="5760" w:hanging="360"/>
+      </w:pPr>
+      <w:rPr>
+        <w:rFonts w:ascii="Wingdings" w:hAnsi="Wingdings" w:hint="default"/>
+        <w:sz w:val="20"/>
+      </w:rPr>
+    </w:lvl>
+    <w:lvl w:ilvl="8" w:tentative="1">
+      <w:start w:val="1"/>
+      <w:numFmt w:val="bullet"/>
+      <w:lvlText w:val=""/>
+      <w:lvlJc w:val="left"/>
+      <w:pPr>
+        <w:tabs>
+          <w:tab w:val="num" w:pos="6480"/>
+        </w:tabs>
+        <w:ind w:left="6480" w:hanging="360"/>
+      </w:pPr>
+      <w:rPr>
+        <w:rFonts w:ascii="Wingdings" w:hAnsi="Wingdings" w:hint="default"/>
+        <w:sz w:val="20"/>
+      </w:rPr>
+    </w:lvl>
+  </w:abstractNum>
+  <w:abstractNum w:abstractNumId="5" w15:restartNumberingAfterBreak="0">
     <w:nsid w:val="2BA93859"/>
     <w:multiLevelType w:val="multilevel"/>
     <w:tmpl w:val="E286CB5A"/>
@@ -1641,7 +2714,7 @@
       </w:pPr>
     </w:lvl>
   </w:abstractNum>
-  <w:abstractNum w:abstractNumId="3" w15:restartNumberingAfterBreak="0">
+  <w:abstractNum w:abstractNumId="6" w15:restartNumberingAfterBreak="0">
     <w:nsid w:val="32657C9B"/>
     <w:multiLevelType w:val="multilevel"/>
     <w:tmpl w:val="42680EB8"/>
@@ -1786,7 +2859,156 @@
       </w:rPr>
     </w:lvl>
   </w:abstractNum>
-  <w:abstractNum w:abstractNumId="4" w15:restartNumberingAfterBreak="0">
+  <w:abstractNum w:abstractNumId="7" w15:restartNumberingAfterBreak="0">
+    <w:nsid w:val="45534962"/>
+    <w:multiLevelType w:val="multilevel"/>
+    <w:tmpl w:val="109439D8"/>
+    <w:lvl w:ilvl="0">
+      <w:start w:val="1"/>
+      <w:numFmt w:val="bullet"/>
+      <w:lvlText w:val=""/>
+      <w:lvlJc w:val="left"/>
+      <w:pPr>
+        <w:tabs>
+          <w:tab w:val="num" w:pos="720"/>
+        </w:tabs>
+        <w:ind w:left="720" w:hanging="360"/>
+      </w:pPr>
+      <w:rPr>
+        <w:rFonts w:ascii="Symbol" w:hAnsi="Symbol" w:hint="default"/>
+        <w:sz w:val="20"/>
+      </w:rPr>
+    </w:lvl>
+    <w:lvl w:ilvl="1" w:tentative="1">
+      <w:start w:val="1"/>
+      <w:numFmt w:val="bullet"/>
+      <w:lvlText w:val="o"/>
+      <w:lvlJc w:val="left"/>
+      <w:pPr>
+        <w:tabs>
+          <w:tab w:val="num" w:pos="1440"/>
+        </w:tabs>
+        <w:ind w:left="1440" w:hanging="360"/>
+      </w:pPr>
+      <w:rPr>
+        <w:rFonts w:ascii="Courier New" w:hAnsi="Courier New" w:hint="default"/>
+        <w:sz w:val="20"/>
+      </w:rPr>
+    </w:lvl>
+    <w:lvl w:ilvl="2" w:tentative="1">
+      <w:start w:val="1"/>
+      <w:numFmt w:val="bullet"/>
+      <w:lvlText w:val=""/>
+      <w:lvlJc w:val="left"/>
+      <w:pPr>
+        <w:tabs>
+          <w:tab w:val="num" w:pos="2160"/>
+        </w:tabs>
+        <w:ind w:left="2160" w:hanging="360"/>
+      </w:pPr>
+      <w:rPr>
+        <w:rFonts w:ascii="Wingdings" w:hAnsi="Wingdings" w:hint="default"/>
+        <w:sz w:val="20"/>
+      </w:rPr>
+    </w:lvl>
+    <w:lvl w:ilvl="3" w:tentative="1">
+      <w:start w:val="1"/>
+      <w:numFmt w:val="bullet"/>
+      <w:lvlText w:val=""/>
+      <w:lvlJc w:val="left"/>
+      <w:pPr>
+        <w:tabs>
+          <w:tab w:val="num" w:pos="2880"/>
+        </w:tabs>
+        <w:ind w:left="2880" w:hanging="360"/>
+      </w:pPr>
+      <w:rPr>
+        <w:rFonts w:ascii="Wingdings" w:hAnsi="Wingdings" w:hint="default"/>
+        <w:sz w:val="20"/>
+      </w:rPr>
+    </w:lvl>
+    <w:lvl w:ilvl="4" w:tentative="1">
+      <w:start w:val="1"/>
+      <w:numFmt w:val="bullet"/>
+      <w:lvlText w:val=""/>
+      <w:lvlJc w:val="left"/>
+      <w:pPr>
+        <w:tabs>
+          <w:tab w:val="num" w:pos="3600"/>
+        </w:tabs>
+        <w:ind w:left="3600" w:hanging="360"/>
+      </w:pPr>
+      <w:rPr>
+        <w:rFonts w:ascii="Wingdings" w:hAnsi="Wingdings" w:hint="default"/>
+        <w:sz w:val="20"/>
+      </w:rPr>
+    </w:lvl>
+    <w:lvl w:ilvl="5" w:tentative="1">
+      <w:start w:val="1"/>
+      <w:numFmt w:val="bullet"/>
+      <w:lvlText w:val=""/>
+      <w:lvlJc w:val="left"/>
+      <w:pPr>
+        <w:tabs>
+          <w:tab w:val="num" w:pos="4320"/>
+        </w:tabs>
+        <w:ind w:left="4320" w:hanging="360"/>
+      </w:pPr>
+      <w:rPr>
+        <w:rFonts w:ascii="Wingdings" w:hAnsi="Wingdings" w:hint="default"/>
+        <w:sz w:val="20"/>
+      </w:rPr>
+    </w:lvl>
+    <w:lvl w:ilvl="6" w:tentative="1">
+      <w:start w:val="1"/>
+      <w:numFmt w:val="bullet"/>
+      <w:lvlText w:val=""/>
+      <w:lvlJc w:val="left"/>
+      <w:pPr>
+        <w:tabs>
+          <w:tab w:val="num" w:pos="5040"/>
+        </w:tabs>
+        <w:ind w:left="5040" w:hanging="360"/>
+      </w:pPr>
+      <w:rPr>
+        <w:rFonts w:ascii="Wingdings" w:hAnsi="Wingdings" w:hint="default"/>
+        <w:sz w:val="20"/>
+      </w:rPr>
+    </w:lvl>
+    <w:lvl w:ilvl="7" w:tentative="1">
+      <w:start w:val="1"/>
+      <w:numFmt w:val="bullet"/>
+      <w:lvlText w:val=""/>
+      <w:lvlJc w:val="left"/>
+      <w:pPr>
+        <w:tabs>
+          <w:tab w:val="num" w:pos="5760"/>
+        </w:tabs>
+        <w:ind w:left="5760" w:hanging="360"/>
+      </w:pPr>
+      <w:rPr>
+        <w:rFonts w:ascii="Wingdings" w:hAnsi="Wingdings" w:hint="default"/>
+        <w:sz w:val="20"/>
+      </w:rPr>
+    </w:lvl>
+    <w:lvl w:ilvl="8" w:tentative="1">
+      <w:start w:val="1"/>
+      <w:numFmt w:val="bullet"/>
+      <w:lvlText w:val=""/>
+      <w:lvlJc w:val="left"/>
+      <w:pPr>
+        <w:tabs>
+          <w:tab w:val="num" w:pos="6480"/>
+        </w:tabs>
+        <w:ind w:left="6480" w:hanging="360"/>
+      </w:pPr>
+      <w:rPr>
+        <w:rFonts w:ascii="Wingdings" w:hAnsi="Wingdings" w:hint="default"/>
+        <w:sz w:val="20"/>
+      </w:rPr>
+    </w:lvl>
+  </w:abstractNum>
+  <w:abstractNum w:abstractNumId="8" w15:restartNumberingAfterBreak="0">
     <w:nsid w:val="46206C51"/>
     <w:multiLevelType w:val="multilevel"/>
     <w:tmpl w:val="53404270"/>
@@ -1935,7 +3157,7 @@
       </w:rPr>
     </w:lvl>
   </w:abstractNum>
-  <w:abstractNum w:abstractNumId="5" w15:restartNumberingAfterBreak="0">
+  <w:abstractNum w:abstractNumId="9" w15:restartNumberingAfterBreak="0">
     <w:nsid w:val="595008B1"/>
     <w:multiLevelType w:val="multilevel"/>
     <w:tmpl w:val="238051EA"/>
@@ -2084,7 +3306,7 @@
       </w:rPr>
     </w:lvl>
   </w:abstractNum>
-  <w:abstractNum w:abstractNumId="6" w15:restartNumberingAfterBreak="0">
+  <w:abstractNum w:abstractNumId="10" w15:restartNumberingAfterBreak="0">
     <w:nsid w:val="5CF61814"/>
     <w:multiLevelType w:val="multilevel"/>
     <w:tmpl w:val="EB4C5776"/>
@@ -2233,7 +3455,156 @@
       </w:rPr>
     </w:lvl>
   </w:abstractNum>
-  <w:abstractNum w:abstractNumId="7" w15:restartNumberingAfterBreak="0">
+  <w:abstractNum w:abstractNumId="11" w15:restartNumberingAfterBreak="0">
+    <w:nsid w:val="6D053646"/>
+    <w:multiLevelType w:val="multilevel"/>
+    <w:tmpl w:val="CBB6BC9A"/>
+    <w:lvl w:ilvl="0">
+      <w:start w:val="1"/>
+      <w:numFmt w:val="bullet"/>
+      <w:lvlText w:val=""/>
+      <w:lvlJc w:val="left"/>
+      <w:pPr>
+        <w:tabs>
+          <w:tab w:val="num" w:pos="720"/>
+        </w:tabs>
+        <w:ind w:left="720" w:hanging="360"/>
+      </w:pPr>
+      <w:rPr>
+        <w:rFonts w:ascii="Symbol" w:hAnsi="Symbol" w:hint="default"/>
+        <w:sz w:val="20"/>
+      </w:rPr>
+    </w:lvl>
+    <w:lvl w:ilvl="1" w:tentative="1">
+      <w:start w:val="1"/>
+      <w:numFmt w:val="bullet"/>
+      <w:lvlText w:val="o"/>
+      <w:lvlJc w:val="left"/>
+      <w:pPr>
+        <w:tabs>
+          <w:tab w:val="num" w:pos="1440"/>
+        </w:tabs>
+        <w:ind w:left="1440" w:hanging="360"/>
+      </w:pPr>
+      <w:rPr>
+        <w:rFonts w:ascii="Courier New" w:hAnsi="Courier New" w:hint="default"/>
+        <w:sz w:val="20"/>
+      </w:rPr>
+    </w:lvl>
+    <w:lvl w:ilvl="2" w:tentative="1">
+      <w:start w:val="1"/>
+      <w:numFmt w:val="bullet"/>
+      <w:lvlText w:val=""/>
+      <w:lvlJc w:val="left"/>
+      <w:pPr>
+        <w:tabs>
+          <w:tab w:val="num" w:pos="2160"/>
+        </w:tabs>
+        <w:ind w:left="2160" w:hanging="360"/>
+      </w:pPr>
+      <w:rPr>
+        <w:rFonts w:ascii="Wingdings" w:hAnsi="Wingdings" w:hint="default"/>
+        <w:sz w:val="20"/>
+      </w:rPr>
+    </w:lvl>
+    <w:lvl w:ilvl="3" w:tentative="1">
+      <w:start w:val="1"/>
+      <w:numFmt w:val="bullet"/>
+      <w:lvlText w:val=""/>
+      <w:lvlJc w:val="left"/>
+      <w:pPr>
+        <w:tabs>
+          <w:tab w:val="num" w:pos="2880"/>
+        </w:tabs>
+        <w:ind w:left="2880" w:hanging="360"/>
+      </w:pPr>
+      <w:rPr>
+        <w:rFonts w:ascii="Wingdings" w:hAnsi="Wingdings" w:hint="default"/>
+        <w:sz w:val="20"/>
+      </w:rPr>
+    </w:lvl>
+    <w:lvl w:ilvl="4" w:tentative="1">
+      <w:start w:val="1"/>
+      <w:numFmt w:val="bullet"/>
+      <w:lvlText w:val=""/>
+      <w:lvlJc w:val="left"/>
+      <w:pPr>
+        <w:tabs>
+          <w:tab w:val="num" w:pos="3600"/>
+        </w:tabs>
+        <w:ind w:left="3600" w:hanging="360"/>
+      </w:pPr>
+      <w:rPr>
+        <w:rFonts w:ascii="Wingdings" w:hAnsi="Wingdings" w:hint="default"/>
+        <w:sz w:val="20"/>
+      </w:rPr>
+    </w:lvl>
+    <w:lvl w:ilvl="5" w:tentative="1">
+      <w:start w:val="1"/>
+      <w:numFmt w:val="bullet"/>
+      <w:lvlText w:val=""/>
+      <w:lvlJc w:val="left"/>
+      <w:pPr>
+        <w:tabs>
+          <w:tab w:val="num" w:pos="4320"/>
+        </w:tabs>
+        <w:ind w:left="4320" w:hanging="360"/>
+      </w:pPr>
+      <w:rPr>
+        <w:rFonts w:ascii="Wingdings" w:hAnsi="Wingdings" w:hint="default"/>
+        <w:sz w:val="20"/>
+      </w:rPr>
+    </w:lvl>
+    <w:lvl w:ilvl="6" w:tentative="1">
+      <w:start w:val="1"/>
+      <w:numFmt w:val="bullet"/>
+      <w:lvlText w:val=""/>
+      <w:lvlJc w:val="left"/>
+      <w:pPr>
+        <w:tabs>
+          <w:tab w:val="num" w:pos="5040"/>
+        </w:tabs>
+        <w:ind w:left="5040" w:hanging="360"/>
+      </w:pPr>
+      <w:rPr>
+        <w:rFonts w:ascii="Wingdings" w:hAnsi="Wingdings" w:hint="default"/>
+        <w:sz w:val="20"/>
+      </w:rPr>
+    </w:lvl>
+    <w:lvl w:ilvl="7" w:tentative="1">
+      <w:start w:val="1"/>
+      <w:numFmt w:val="bullet"/>
+      <w:lvlText w:val=""/>
+      <w:lvlJc w:val="left"/>
+      <w:pPr>
+        <w:tabs>
+          <w:tab w:val="num" w:pos="5760"/>
+        </w:tabs>
+        <w:ind w:left="5760" w:hanging="360"/>
+      </w:pPr>
+      <w:rPr>
+        <w:rFonts w:ascii="Wingdings" w:hAnsi="Wingdings" w:hint="default"/>
+        <w:sz w:val="20"/>
+      </w:rPr>
+    </w:lvl>
+    <w:lvl w:ilvl="8" w:tentative="1">
+      <w:start w:val="1"/>
+      <w:numFmt w:val="bullet"/>
+      <w:lvlText w:val=""/>
+      <w:lvlJc w:val="left"/>
+      <w:pPr>
+        <w:tabs>
+          <w:tab w:val="num" w:pos="6480"/>
+        </w:tabs>
+        <w:ind w:left="6480" w:hanging="360"/>
+      </w:pPr>
+      <w:rPr>
+        <w:rFonts w:ascii="Wingdings" w:hAnsi="Wingdings" w:hint="default"/>
+        <w:sz w:val="20"/>
+      </w:rPr>
+    </w:lvl>
+  </w:abstractNum>
+  <w:abstractNum w:abstractNumId="12" w15:restartNumberingAfterBreak="0">
     <w:nsid w:val="74552C27"/>
     <w:multiLevelType w:val="multilevel"/>
     <w:tmpl w:val="42669BDA"/>
@@ -2382,7 +3753,7 @@
       </w:rPr>
     </w:lvl>
   </w:abstractNum>
-  <w:abstractNum w:abstractNumId="8" w15:restartNumberingAfterBreak="0">
+  <w:abstractNum w:abstractNumId="13" w15:restartNumberingAfterBreak="0">
     <w:nsid w:val="76A440DB"/>
     <w:multiLevelType w:val="multilevel"/>
     <w:tmpl w:val="80B65F62"/>
@@ -2532,31 +3903,46 @@
     </w:lvl>
   </w:abstractNum>
   <w:num w:numId="1" w16cid:durableId="869952948">
+    <w:abstractNumId w:val="12"/>
+  </w:num>
+  <w:num w:numId="2" w16cid:durableId="88084175">
+    <w:abstractNumId w:val="9"/>
+  </w:num>
+  <w:num w:numId="3" w16cid:durableId="562329540">
+    <w:abstractNumId w:val="8"/>
+  </w:num>
+  <w:num w:numId="4" w16cid:durableId="1703285430">
+    <w:abstractNumId w:val="10"/>
+  </w:num>
+  <w:num w:numId="5" w16cid:durableId="1184443068">
+    <w:abstractNumId w:val="13"/>
+  </w:num>
+  <w:num w:numId="6" w16cid:durableId="1513957051">
+    <w:abstractNumId w:val="5"/>
+  </w:num>
+  <w:num w:numId="7" w16cid:durableId="511459322">
+    <w:abstractNumId w:val="1"/>
+  </w:num>
+  <w:num w:numId="8" w16cid:durableId="440420047">
+    <w:abstractNumId w:val="3"/>
+  </w:num>
+  <w:num w:numId="9" w16cid:durableId="161551108">
+    <w:abstractNumId w:val="6"/>
+  </w:num>
+  <w:num w:numId="10" w16cid:durableId="1225676723">
+    <w:abstractNumId w:val="2"/>
+  </w:num>
+  <w:num w:numId="11" w16cid:durableId="1893538170">
+    <w:abstractNumId w:val="4"/>
+  </w:num>
+  <w:num w:numId="12" w16cid:durableId="407190893">
+    <w:abstractNumId w:val="0"/>
+  </w:num>
+  <w:num w:numId="13" w16cid:durableId="792400926">
     <w:abstractNumId w:val="7"/>
   </w:num>
-  <w:num w:numId="2" w16cid:durableId="88084175">
-    <w:abstractNumId w:val="5"/>
-  </w:num>
-  <w:num w:numId="3" w16cid:durableId="562329540">
-    <w:abstractNumId w:val="4"/>
-  </w:num>
-  <w:num w:numId="4" w16cid:durableId="1703285430">
-    <w:abstractNumId w:val="6"/>
-  </w:num>
-  <w:num w:numId="5" w16cid:durableId="1184443068">
-    <w:abstractNumId w:val="8"/>
-  </w:num>
-  <w:num w:numId="6" w16cid:durableId="1513957051">
-    <w:abstractNumId w:val="2"/>
-  </w:num>
-  <w:num w:numId="7" w16cid:durableId="511459322">
-    <w:abstractNumId w:val="0"/>
-  </w:num>
-  <w:num w:numId="8" w16cid:durableId="440420047">
-    <w:abstractNumId w:val="1"/>
-  </w:num>
-  <w:num w:numId="9" w16cid:durableId="161551108">
-    <w:abstractNumId w:val="3"/>
+  <w:num w:numId="14" w16cid:durableId="1793479115">
+    <w:abstractNumId w:val="11"/>
   </w:num>
 </w:numbering>
 </file>
@@ -3164,7 +4550,6 @@
   <w:style w:type="character" w:default="1" w:styleId="Fontepargpadro">
     <w:name w:val="Default Paragraph Font"/>
     <w:uiPriority w:val="1"/>
-    <w:semiHidden/>
     <w:unhideWhenUsed/>
   </w:style>
   <w:style w:type="table" w:default="1" w:styleId="Tabelanormal">

</xml_diff>